<commit_message>
Update ISPW - Concetti chiave.docx
</commit_message>
<xml_diff>
--- a/ISPW - Concetti chiave.docx
+++ b/ISPW - Concetti chiave.docx
@@ -360,13 +360,7 @@
         <w:pStyle w:val="Titolo1"/>
       </w:pPr>
       <w:r>
-        <w:t>Lezione6</w:t>
-      </w:r>
-      <w:r>
-        <w:t xml:space="preserve"> – </w:t>
-      </w:r>
-      <w:r>
-        <w:t xml:space="preserve">I linguaggi di modellazione &amp;&amp; UML </w:t>
+        <w:t xml:space="preserve">Lezione6 – I linguaggi di modellazione &amp;&amp; UML </w:t>
       </w:r>
     </w:p>
     <w:p/>
@@ -441,29 +435,17 @@
       </w:r>
     </w:p>
     <w:p>
-      <w:pPr>
-        <w:rPr>
-          <w:lang w:val="en-US"/>
-        </w:rPr>
-      </w:pPr>
-      <w:r>
-        <w:rPr>
-          <w:lang w:val="en-US"/>
-        </w:rPr>
+      <w:r>
         <w:t xml:space="preserve">comportamento del sistema: </w:t>
       </w:r>
       <w:r>
         <w:rPr>
           <w:b/>
           <w:bCs/>
-          <w:lang w:val="en-US"/>
         </w:rPr>
         <w:t xml:space="preserve">Behavior diagrams </w:t>
       </w:r>
       <w:r>
-        <w:rPr>
-          <w:lang w:val="en-US"/>
-        </w:rPr>
         <w:t>(e.g. state diagrams, activity diagrams, use case diagrams)</w:t>
       </w:r>
     </w:p>
@@ -489,10 +471,7 @@
         <w:t xml:space="preserve">1 </w:t>
       </w:r>
       <w:r>
-        <w:t>(e.g. sequence diagrams, communication diagrams, timing diagrams)</w:t>
-      </w:r>
-      <w:r>
-        <w:t xml:space="preserve"> [sono un sottotipo dei behavior diagrams]</w:t>
+        <w:t>(e.g. sequence diagrams, communication diagrams, timing diagrams) [sono un sottotipo dei behavior diagrams]</w:t>
       </w:r>
     </w:p>
     <w:p/>
@@ -642,16 +621,7 @@
         <w:pStyle w:val="Titolo1"/>
       </w:pPr>
       <w:r>
-        <w:t>Lezione9</w:t>
-      </w:r>
-      <w:r>
-        <w:t xml:space="preserve"> – </w:t>
-      </w:r>
-      <w:r>
-        <w:t>Classi, oggetti e information hiding</w:t>
-      </w:r>
-      <w:r>
-        <w:t xml:space="preserve"> </w:t>
+        <w:t xml:space="preserve">Lezione9 – Classi, oggetti e information hiding </w:t>
       </w:r>
     </w:p>
     <w:p/>
@@ -1133,349 +1103,6 @@
             <wp:extent cx="2603500" cy="1330383"/>
             <wp:effectExtent l="0" t="0" r="6350" b="3175"/>
             <wp:docPr id="1" name="Immagine 1"/>
-            <wp:cNvGraphicFramePr>
-              <a:graphicFrameLocks xmlns:a="http://schemas.openxmlformats.org/drawingml/2006/main" noChangeAspect="1"/>
-            </wp:cNvGraphicFramePr>
-            <a:graphic xmlns:a="http://schemas.openxmlformats.org/drawingml/2006/main">
-              <a:graphicData uri="http://schemas.openxmlformats.org/drawingml/2006/picture">
-                <pic:pic xmlns:pic="http://schemas.openxmlformats.org/drawingml/2006/picture">
-                  <pic:nvPicPr>
-                    <pic:cNvPr id="1" name=""/>
-                    <pic:cNvPicPr/>
-                  </pic:nvPicPr>
-                  <pic:blipFill>
-                    <a:blip r:embed="rId5"/>
-                    <a:stretch>
-                      <a:fillRect/>
-                    </a:stretch>
-                  </pic:blipFill>
-                  <pic:spPr>
-                    <a:xfrm>
-                      <a:off x="0" y="0"/>
-                      <a:ext cx="2663695" cy="1361142"/>
-                    </a:xfrm>
-                    <a:prstGeom prst="rect">
-                      <a:avLst/>
-                    </a:prstGeom>
-                  </pic:spPr>
-                </pic:pic>
-              </a:graphicData>
-            </a:graphic>
-          </wp:inline>
-        </w:drawing>
-      </w:r>
-    </w:p>
-    <w:p>
-      <w:r>
-        <w:rPr>
-          <w:b/>
-          <w:bCs/>
-          <w:u w:val="single"/>
-        </w:rPr>
-        <w:t>Comparto nome</w:t>
-      </w:r>
-      <w:r>
-        <w:rPr>
-          <w:b/>
-          <w:bCs/>
-        </w:rPr>
-        <w:t>:</w:t>
-      </w:r>
-      <w:r>
-        <w:rPr>
-          <w:b/>
-          <w:bCs/>
-        </w:rPr>
-        <w:t xml:space="preserve"> </w:t>
-      </w:r>
-      <w:r>
-        <w:t xml:space="preserve">Definisce il nome di un’entità e consiste in una stringa di testo che, per convenzione, ha la lettera iniziale maiuscola. Definizione completa: </w:t>
-      </w:r>
-    </w:p>
-    <w:p>
-      <w:r>
-        <w:t xml:space="preserve">- Java: package + “.” + nome_classe </w:t>
-      </w:r>
-    </w:p>
-    <w:p>
-      <w:r>
-        <w:t>- UML: prefisso + “::” + nome_classe</w:t>
-      </w:r>
-    </w:p>
-    <w:p>
-      <w:r>
-        <w:t xml:space="preserve">(notare che se il nome della </w:t>
-      </w:r>
-      <w:r>
-        <w:t xml:space="preserve">classe in UML è in </w:t>
-      </w:r>
-      <w:r>
-        <w:rPr>
-          <w:i/>
-          <w:iCs/>
-        </w:rPr>
-        <w:t xml:space="preserve">corsivo </w:t>
-      </w:r>
-      <w:r>
-        <w:t>allora in Java è</w:t>
-      </w:r>
-      <w:r>
-        <w:t xml:space="preserve"> </w:t>
-      </w:r>
-      <w:r>
-        <w:t>richiesto il modificatore “abstract” e</w:t>
-      </w:r>
-      <w:r>
-        <w:t xml:space="preserve"> </w:t>
-      </w:r>
-      <w:r>
-        <w:t>viceversa</w:t>
-      </w:r>
-      <w:r>
-        <w:t>)</w:t>
-      </w:r>
-    </w:p>
-    <w:p>
-      <w:pPr>
-        <w:rPr>
-          <w:bCs/>
-        </w:rPr>
-      </w:pPr>
-      <w:r>
-        <w:rPr>
-          <w:b/>
-          <w:bCs/>
-          <w:u w:val="single"/>
-        </w:rPr>
-        <w:lastRenderedPageBreak/>
-        <w:t>Comparto attributi</w:t>
-      </w:r>
-      <w:r>
-        <w:rPr>
-          <w:b/>
-          <w:bCs/>
-        </w:rPr>
-        <w:t xml:space="preserve">: </w:t>
-      </w:r>
-      <w:r>
-        <w:rPr>
-          <w:bCs/>
-        </w:rPr>
-        <w:t xml:space="preserve">Modella le proprietà di una classe: ogni attributo descrive un insieme di valori che la proprietà può avere quando vengono istanziati oggetti di quella determinata classe. Infatti, le proprietà sono condivise tra tutti gli oggetti appartenenti a una particolare classe. In generale, sono i valori a non essere condivisi tra le istanze. </w:t>
-      </w:r>
-    </w:p>
-    <w:p>
-      <w:pPr>
-        <w:rPr>
-          <w:bCs/>
-        </w:rPr>
-      </w:pPr>
-      <w:r>
-        <w:rPr>
-          <w:bCs/>
-        </w:rPr>
-        <w:t xml:space="preserve">NB: Tra i tipi di dato degli attributi in Java e i tipi di dato degli attributi in UML non c’è sempre una corrispondenza univoca o esatta. Per esempio, in UML è possibile definire un attributo di tipo </w:t>
-      </w:r>
-      <w:r>
-        <w:rPr>
-          <w:bCs/>
-          <w:i/>
-          <w:iCs/>
-        </w:rPr>
-        <w:t xml:space="preserve">UnlimitedNatural </w:t>
-      </w:r>
-      <w:r>
-        <w:rPr>
-          <w:bCs/>
-        </w:rPr>
-        <w:t>che, tuttavia, non esiste in Java e, quindi, in fase di programmazione, può essere tradotto in più modi possibili, anche in base alle scelte dell’analista o del progettista: una possibilità è considerare l’</w:t>
-      </w:r>
-      <w:r>
-        <w:rPr>
-          <w:bCs/>
-          <w:i/>
-          <w:iCs/>
-        </w:rPr>
-        <w:t xml:space="preserve">UnlimitedNatural </w:t>
-      </w:r>
-      <w:r>
-        <w:rPr>
-          <w:bCs/>
-        </w:rPr>
-        <w:t xml:space="preserve">come un semplice </w:t>
-      </w:r>
-      <w:r>
-        <w:rPr>
-          <w:bCs/>
-          <w:i/>
-          <w:iCs/>
-        </w:rPr>
-        <w:t xml:space="preserve">integer </w:t>
-      </w:r>
-      <w:r>
-        <w:rPr>
-          <w:bCs/>
-        </w:rPr>
-        <w:t xml:space="preserve">e imporre al relativo attributo la condizione per cui deve obbligatoriamente assumere valori non negativi; un’altra possibilità è creare una nuova classe Java </w:t>
-      </w:r>
-      <w:r>
-        <w:rPr>
-          <w:bCs/>
-          <w:i/>
-          <w:iCs/>
-        </w:rPr>
-        <w:t xml:space="preserve">UnlimitedNatural </w:t>
-      </w:r>
-      <w:r>
-        <w:rPr>
-          <w:bCs/>
-        </w:rPr>
-        <w:t>in grado di rappresentare tutti e soli i numeri naturali. In ogni caso, è buona norma diminuire il più possibile il gap che si potrebbe creare tra la fase di progettazione e la fase di programmazione.</w:t>
-      </w:r>
-    </w:p>
-    <w:p>
-      <w:pPr>
-        <w:rPr>
-          <w:bCs/>
-        </w:rPr>
-      </w:pPr>
-      <w:r>
-        <w:rPr>
-          <w:noProof/>
-          <w:lang w:eastAsia="it-IT"/>
-        </w:rPr>
-        <w:drawing>
-          <wp:inline distT="0" distB="0" distL="0" distR="0" wp14:anchorId="7DF7A264" wp14:editId="604943AF">
-            <wp:extent cx="2794000" cy="1475271"/>
-            <wp:effectExtent l="0" t="0" r="6350" b="0"/>
-            <wp:docPr id="3" name="Immagine 3"/>
-            <wp:cNvGraphicFramePr>
-              <a:graphicFrameLocks xmlns:a="http://schemas.openxmlformats.org/drawingml/2006/main" noChangeAspect="1"/>
-            </wp:cNvGraphicFramePr>
-            <a:graphic xmlns:a="http://schemas.openxmlformats.org/drawingml/2006/main">
-              <a:graphicData uri="http://schemas.openxmlformats.org/drawingml/2006/picture">
-                <pic:pic xmlns:pic="http://schemas.openxmlformats.org/drawingml/2006/picture">
-                  <pic:nvPicPr>
-                    <pic:cNvPr id="1" name=""/>
-                    <pic:cNvPicPr/>
-                  </pic:nvPicPr>
-                  <pic:blipFill>
-                    <a:blip r:embed="rId6"/>
-                    <a:stretch>
-                      <a:fillRect/>
-                    </a:stretch>
-                  </pic:blipFill>
-                  <pic:spPr>
-                    <a:xfrm>
-                      <a:off x="0" y="0"/>
-                      <a:ext cx="2810553" cy="1484011"/>
-                    </a:xfrm>
-                    <a:prstGeom prst="rect">
-                      <a:avLst/>
-                    </a:prstGeom>
-                  </pic:spPr>
-                </pic:pic>
-              </a:graphicData>
-            </a:graphic>
-          </wp:inline>
-        </w:drawing>
-      </w:r>
-    </w:p>
-    <w:p>
-      <w:r>
-        <w:rPr>
-          <w:b/>
-          <w:bCs/>
-          <w:u w:val="single"/>
-        </w:rPr>
-        <w:t>Comparto operazioni</w:t>
-      </w:r>
-      <w:r>
-        <w:rPr>
-          <w:b/>
-          <w:bCs/>
-        </w:rPr>
-        <w:t xml:space="preserve">: </w:t>
-      </w:r>
-      <w:r>
-        <w:t>s</w:t>
-      </w:r>
-      <w:r>
-        <w:t xml:space="preserve">pecifica i servizi che la classe offre, ovvero che cosa essa può fare, non come. Infatti, in UML non vengono mai specificati i metodi delle varie operazioni. Notiamo che la totale assenza di relazioni per una determinata classe è possibile causa della mancanza di operazioni che agiscono sullo stato di tale classe. Le operazioni manipolano lo stato degli oggetti, ovvero il valore degli attributi di una particolare classe. Hanno una segnatura, che consiste di: </w:t>
-      </w:r>
-    </w:p>
-    <w:p>
-      <w:r>
-        <w:t xml:space="preserve">- Un </w:t>
-      </w:r>
-      <w:r>
-        <w:rPr>
-          <w:b/>
-          <w:bCs/>
-        </w:rPr>
-        <w:t xml:space="preserve">tipo </w:t>
-      </w:r>
-      <w:r>
-        <w:t xml:space="preserve">(che in realtà appartiene alla segnatura solo in UML e in alcuni linguaggi di programmazione, ma non in Java) </w:t>
-      </w:r>
-    </w:p>
-    <w:p>
-      <w:pPr>
-        <w:rPr>
-          <w:b/>
-          <w:bCs/>
-        </w:rPr>
-      </w:pPr>
-      <w:r>
-        <w:t xml:space="preserve">- Un </w:t>
-      </w:r>
-      <w:r>
-        <w:rPr>
-          <w:b/>
-          <w:bCs/>
-        </w:rPr>
-        <w:t xml:space="preserve">nome </w:t>
-      </w:r>
-    </w:p>
-    <w:p>
-      <w:pPr>
-        <w:rPr>
-          <w:b/>
-          <w:bCs/>
-        </w:rPr>
-      </w:pPr>
-      <w:r>
-        <w:t xml:space="preserve">- Una </w:t>
-      </w:r>
-      <w:r>
-        <w:rPr>
-          <w:b/>
-          <w:bCs/>
-        </w:rPr>
-        <w:t xml:space="preserve">lista di parametri </w:t>
-      </w:r>
-    </w:p>
-    <w:p>
-      <w:r>
-        <w:t>NB: Come già accennato, in Java il tipo di ritorno non appartiene alla segnatura di un’operazione o di un metodo: benché sia sempre da specificare, non è in grado da solo di distinguere un’operazione dalle altre.</w:t>
-      </w:r>
-    </w:p>
-    <w:p>
-      <w:pPr>
-        <w:rPr>
-          <w:bCs/>
-        </w:rPr>
-      </w:pPr>
-      <w:r>
-        <w:rPr>
-          <w:noProof/>
-          <w:lang w:eastAsia="it-IT"/>
-        </w:rPr>
-        <w:drawing>
-          <wp:inline distT="0" distB="0" distL="0" distR="0" wp14:anchorId="0A9053FA" wp14:editId="454CBE32">
-            <wp:extent cx="3136900" cy="1686271"/>
-            <wp:effectExtent l="0" t="0" r="6350" b="9525"/>
-            <wp:docPr id="4" name="Immagine 4"/>
             <wp:cNvGraphicFramePr>
               <a:graphicFrameLocks xmlns:a="http://schemas.openxmlformats.org/drawingml/2006/main" noChangeAspect="1"/>
             </wp:cNvGraphicFramePr>
@@ -1495,7 +1122,7 @@
                   <pic:spPr>
                     <a:xfrm>
                       <a:off x="0" y="0"/>
-                      <a:ext cx="3151229" cy="1693974"/>
+                      <a:ext cx="2663695" cy="1361142"/>
                     </a:xfrm>
                     <a:prstGeom prst="rect">
                       <a:avLst/>
@@ -1512,149 +1139,154 @@
       <w:r>
         <w:rPr>
           <w:b/>
+          <w:bCs/>
           <w:u w:val="single"/>
         </w:rPr>
-        <w:t>Costruttore</w:t>
-      </w:r>
-      <w:r>
-        <w:t>: è</w:t>
-      </w:r>
-      <w:r>
-        <w:t xml:space="preserve"> un’operazione speciale che serve a creare nuove istanze delle classi. La chiamata è effettuata automaticamente all’atto della creazione di un nuovo oggetto di una classe e, nella maggior parte dei linguaggi, non è possibile effettuare un’invocazione manualmente in un secondo tempo. Il costruttore ha un ambito di classe e non di istanza e, infatti, pre-esiste agli oggetti. È utile anche per inizializzare lo stato delle nuove istanze e definire un contesto di esecuzione. </w:t>
-      </w:r>
-    </w:p>
-    <w:p>
-      <w:r>
-        <w:t xml:space="preserve">Generalmente, una classe può avere più costruttori, i quali rappresentano più modi differenti di creare le istanze e devono avere tutti lo stesso nome, ovvero quello della classe in cui sono definiti; perciò, si distinguono l’uno dall’altro esclusivamente per il numero e l’ordine dei loro parametri. Per giunta, non vogliono che sia indicato esplicitamente un tipo di ritorno, sia perché è implicitamente dato dal nome dei costruttori stessi, sia perché il tipo di ritorno è di default l’oggetto stesso. Tra i possibili tipi di costruttore ricordiamo quello semplice (che ha uno o più parametri qualsiasi), il </w:t>
-      </w:r>
-      <w:r>
-        <w:rPr>
-          <w:b/>
-          <w:bCs/>
-        </w:rPr>
-        <w:t xml:space="preserve">default constructor </w:t>
-      </w:r>
-      <w:r>
-        <w:t xml:space="preserve">(che non prevede alcun parametro) e il </w:t>
-      </w:r>
-      <w:r>
-        <w:rPr>
-          <w:b/>
-          <w:bCs/>
-        </w:rPr>
-        <w:t xml:space="preserve">copy constructor </w:t>
-      </w:r>
-      <w:r>
-        <w:t>(che riceve come parametro un’altra istanza della medesima classe e ne copia lo stato sulla nuova istanza creata).</w:t>
-      </w:r>
-      <w:r>
+        <w:t>Comparto nome</w:t>
+      </w:r>
+      <w:r>
+        <w:rPr>
+          <w:b/>
+          <w:bCs/>
+        </w:rPr>
+        <w:t>:</w:t>
+      </w:r>
+      <w:r>
+        <w:rPr>
+          <w:b/>
+          <w:bCs/>
+        </w:rPr>
         <w:t xml:space="preserve"> </w:t>
       </w:r>
       <w:r>
-        <w:t>In genere il costruttore rappresenta un comportamento puramente implementativo, per cui non viene mai esplicitato nei class diagram e viene considerato direttamente in fase di programmazione.</w:t>
-      </w:r>
-    </w:p>
-    <w:p/>
-    <w:p>
-      <w:r>
-        <w:rPr>
-          <w:b/>
+        <w:t xml:space="preserve">Definisce il nome di un’entità e consiste in una stringa di testo che, per convenzione, ha la lettera iniziale maiuscola. Definizione completa: </w:t>
+      </w:r>
+    </w:p>
+    <w:p>
+      <w:r>
+        <w:t xml:space="preserve">- Java: package + “.” + nome_classe </w:t>
+      </w:r>
+    </w:p>
+    <w:p>
+      <w:r>
+        <w:t>- UML: prefisso + “::” + nome_classe</w:t>
+      </w:r>
+    </w:p>
+    <w:p>
+      <w:r>
+        <w:t xml:space="preserve">(notare che se il nome della </w:t>
+      </w:r>
+      <w:r>
+        <w:t xml:space="preserve">classe in UML è in </w:t>
+      </w:r>
+      <w:r>
+        <w:rPr>
+          <w:i/>
+          <w:iCs/>
+        </w:rPr>
+        <w:t xml:space="preserve">corsivo </w:t>
+      </w:r>
+      <w:r>
+        <w:t>allora in Java è</w:t>
+      </w:r>
+      <w:r>
+        <w:t xml:space="preserve"> </w:t>
+      </w:r>
+      <w:r>
+        <w:t>richiesto il modificatore “abstract” e</w:t>
+      </w:r>
+      <w:r>
+        <w:t xml:space="preserve"> </w:t>
+      </w:r>
+      <w:r>
+        <w:t>viceversa</w:t>
+      </w:r>
+      <w:r>
+        <w:t>)</w:t>
+      </w:r>
+    </w:p>
+    <w:p>
+      <w:pPr>
+        <w:rPr>
+          <w:bCs/>
+        </w:rPr>
+      </w:pPr>
+      <w:r>
+        <w:rPr>
+          <w:b/>
+          <w:bCs/>
           <w:u w:val="single"/>
         </w:rPr>
-        <w:t>Distruttore</w:t>
-      </w:r>
-      <w:r>
-        <w:t>: h</w:t>
-      </w:r>
-      <w:r>
-        <w:t>a il compito di deallocare lo spazio occupato da una specifica istanza.</w:t>
-      </w:r>
-      <w:r>
-        <w:t xml:space="preserve"> I</w:t>
-      </w:r>
-      <w:r>
-        <w:t xml:space="preserve">n alcuni linguaggi di programmazione object-oriented (come Java) non è previsto che il distruttore venga invocato dal programmatore: questi linguaggi vengono detti </w:t>
-      </w:r>
-      <w:r>
-        <w:rPr>
+        <w:lastRenderedPageBreak/>
+        <w:t>Comparto attributi</w:t>
+      </w:r>
+      <w:r>
+        <w:rPr>
+          <w:b/>
+          <w:bCs/>
+        </w:rPr>
+        <w:t xml:space="preserve">: </w:t>
+      </w:r>
+      <w:r>
+        <w:rPr>
+          <w:bCs/>
+        </w:rPr>
+        <w:t xml:space="preserve">Modella le proprietà di una classe: ogni attributo descrive un insieme di valori che la proprietà può avere quando vengono istanziati oggetti di quella determinata classe. Infatti, le proprietà sono condivise tra tutti gli oggetti appartenenti a una particolare classe. In generale, sono i valori a non essere condivisi tra le istanze. </w:t>
+      </w:r>
+    </w:p>
+    <w:p>
+      <w:pPr>
+        <w:rPr>
+          <w:bCs/>
+        </w:rPr>
+      </w:pPr>
+      <w:r>
+        <w:rPr>
+          <w:bCs/>
+        </w:rPr>
+        <w:t xml:space="preserve">NB: Tra i tipi di dato degli attributi in Java e i tipi di dato degli attributi in UML non c’è sempre una corrispondenza univoca o esatta. Per esempio, in UML è possibile definire un attributo di tipo </w:t>
+      </w:r>
+      <w:r>
+        <w:rPr>
+          <w:bCs/>
           <w:i/>
           <w:iCs/>
         </w:rPr>
-        <w:t xml:space="preserve">garbage collected </w:t>
-      </w:r>
-      <w:r>
-        <w:t xml:space="preserve">perché mettono a disposizione il cosiddetto </w:t>
-      </w:r>
-      <w:r>
-        <w:rPr>
-          <w:b/>
-          <w:bCs/>
-        </w:rPr>
-        <w:t>garbage collector</w:t>
-      </w:r>
-      <w:r>
-        <w:t xml:space="preserve">, che è un thread a bassa priorità della Java Virtual Machine (JVM) e lavora nell’heap per verificare se esistono istanze isolate; se sì, dealloca queste istanze tramite una chiamata implicita del distruttore della classe di interesse. In effetti, le istanze </w:t>
-      </w:r>
-      <w:r>
-        <w:lastRenderedPageBreak/>
-        <w:t xml:space="preserve">isolate sono inutili e sprecano solo memoria, dato che non sono in alcun modo raggiungibili o referenziabili poiché Java e, più in generale, i linguaggi </w:t>
-      </w:r>
-      <w:r>
-        <w:rPr>
+        <w:t xml:space="preserve">UnlimitedNatural </w:t>
+      </w:r>
+      <w:r>
+        <w:rPr>
+          <w:bCs/>
+        </w:rPr>
+        <w:t>che, tuttavia, non esiste in Java e, quindi, in fase di programmazione, può essere tradotto in più modi possibili, anche in base alle scelte dell’analista o del progettista: una possibilità è considerare l’</w:t>
+      </w:r>
+      <w:r>
+        <w:rPr>
+          <w:bCs/>
           <w:i/>
           <w:iCs/>
         </w:rPr>
-        <w:t xml:space="preserve">garbage collected </w:t>
-      </w:r>
-      <w:r>
-        <w:t>non prevedono l’algebra dei puntatori.</w:t>
-      </w:r>
-      <w:r>
-        <w:t xml:space="preserve"> </w:t>
-      </w:r>
-      <w:r>
-        <w:t>Neanche il distruttore viene specificato all’interno dei class diagram e nelle fasi di analisi e progettazione in generale.</w:t>
-      </w:r>
-    </w:p>
-    <w:p/>
-    <w:p>
-      <w:pPr>
-        <w:rPr>
-          <w:bCs/>
-          <w:iCs/>
-        </w:rPr>
-      </w:pPr>
-      <w:r>
-        <w:rPr>
-          <w:b/>
-          <w:bCs/>
-          <w:u w:val="single"/>
-        </w:rPr>
-        <w:t xml:space="preserve">L’istanza speciale </w:t>
-      </w:r>
-      <w:r>
-        <w:rPr>
-          <w:b/>
+        <w:t xml:space="preserve">UnlimitedNatural </w:t>
+      </w:r>
+      <w:r>
+        <w:rPr>
+          <w:bCs/>
+        </w:rPr>
+        <w:t xml:space="preserve">come un semplice </w:t>
+      </w:r>
+      <w:r>
+        <w:rPr>
           <w:bCs/>
           <w:i/>
           <w:iCs/>
-          <w:u w:val="single"/>
-        </w:rPr>
-        <w:t>this</w:t>
-      </w:r>
-      <w:r>
-        <w:rPr>
-          <w:bCs/>
-          <w:iCs/>
-        </w:rPr>
-        <w:t>: i</w:t>
-      </w:r>
-      <w:r>
-        <w:rPr>
-          <w:bCs/>
-          <w:iCs/>
-        </w:rPr>
-        <w:t>ndica il riferimento all’istanza corrente ed è implicitamente definita come attributo (</w:t>
+        </w:rPr>
+        <w:t xml:space="preserve">integer </w:t>
+      </w:r>
+      <w:r>
+        <w:rPr>
+          <w:bCs/>
+        </w:rPr>
+        <w:t xml:space="preserve">e imporre al relativo attributo la condizione per cui deve obbligatoriamente assumere valori non negativi; un’altra possibilità è creare una nuova classe Java </w:t>
       </w:r>
       <w:r>
         <w:rPr>
@@ -1662,338 +1294,31 @@
           <w:i/>
           <w:iCs/>
         </w:rPr>
-        <w:t>NomeClasse this</w:t>
-      </w:r>
-      <w:r>
-        <w:rPr>
-          <w:bCs/>
-          <w:iCs/>
-        </w:rPr>
-        <w:t xml:space="preserve">; ). È per lo più utilizzata nei seguenti ambiti: </w:t>
-      </w:r>
-    </w:p>
-    <w:p>
-      <w:pPr>
-        <w:rPr>
-          <w:bCs/>
-          <w:iCs/>
-        </w:rPr>
-      </w:pPr>
-      <w:r>
-        <w:rPr>
-          <w:bCs/>
-          <w:iCs/>
-        </w:rPr>
-        <w:t xml:space="preserve">- All’interno di un costruttore per invocarne un altro della medesima classe (e.g. </w:t>
-      </w:r>
-      <w:r>
-        <w:rPr>
-          <w:bCs/>
-          <w:i/>
-          <w:iCs/>
-        </w:rPr>
-        <w:t xml:space="preserve">this(“ciao”) </w:t>
-      </w:r>
-      <w:r>
-        <w:rPr>
-          <w:bCs/>
-          <w:iCs/>
-        </w:rPr>
-        <w:t xml:space="preserve">invoca il costruttore di sé stesso che accetta una stringa come unico parametro). </w:t>
-      </w:r>
-    </w:p>
-    <w:p>
-      <w:pPr>
-        <w:rPr>
-          <w:bCs/>
-          <w:iCs/>
-        </w:rPr>
-      </w:pPr>
-      <w:r>
-        <w:rPr>
-          <w:bCs/>
-          <w:iCs/>
-        </w:rPr>
-        <w:t>- All’interno di metodi e/o costruttori per disambiguare i riferimenti agli attributi e ai metodi della specifica istanza.</w:t>
-      </w:r>
-    </w:p>
-    <w:p>
-      <w:pPr>
-        <w:rPr>
-          <w:bCs/>
-          <w:iCs/>
-        </w:rPr>
-      </w:pPr>
-    </w:p>
-    <w:p>
-      <w:r>
-        <w:rPr>
-          <w:b/>
-          <w:u w:val="single"/>
-        </w:rPr>
-        <w:t>Attributi e operazioni di classe</w:t>
-      </w:r>
-      <w:r>
-        <w:t xml:space="preserve">: </w:t>
-      </w:r>
-    </w:p>
-    <w:p>
-      <w:r>
-        <w:t xml:space="preserve">- </w:t>
-      </w:r>
-      <w:r>
-        <w:rPr>
-          <w:b/>
-          <w:bCs/>
-        </w:rPr>
-        <w:t>Attributo di classe</w:t>
-      </w:r>
-      <w:r>
-        <w:t xml:space="preserve">: è valido indipendentemente dall’esistenza di istanze della classe. Il suo valore è condiviso tra tutte le eventuali istanze, le quali contengono un campo corrispondente a un puntatore all’unica area di memoria (nell’heap) in cui si trova l’attributo di classe. </w:t>
-      </w:r>
-    </w:p>
-    <w:p>
-      <w:r>
-        <w:t xml:space="preserve">- </w:t>
-      </w:r>
-      <w:r>
-        <w:rPr>
-          <w:b/>
-          <w:bCs/>
-        </w:rPr>
-        <w:t>Operazione di classe</w:t>
-      </w:r>
-      <w:r>
-        <w:t xml:space="preserve">: non richiede l’esistenza o l’impiego di un’istanza della classe per poter essere chiamata: l’invocazione può infatti avvenire direttamente mediante il nome della classe stessa (NomeClasse.nomeMetodo()). </w:t>
-      </w:r>
-    </w:p>
-    <w:p>
-      <w:r>
-        <w:t xml:space="preserve">Sia gli attributi che le operazioni di classe si indicano: </w:t>
-      </w:r>
-    </w:p>
-    <w:p>
-      <w:r>
-        <w:t xml:space="preserve">- Col modificatore </w:t>
-      </w:r>
-      <w:r>
-        <w:rPr>
-          <w:b/>
-          <w:bCs/>
-          <w:i/>
-          <w:iCs/>
-        </w:rPr>
-        <w:t xml:space="preserve">static </w:t>
-      </w:r>
-      <w:r>
-        <w:t xml:space="preserve">in Java </w:t>
-      </w:r>
-    </w:p>
-    <w:p>
-      <w:r>
-        <w:t>- Con la sottolineatura in UML</w:t>
-      </w:r>
-    </w:p>
-    <w:p/>
-    <w:p>
-      <w:r>
-        <w:rPr>
-          <w:b/>
-          <w:u w:val="single"/>
-        </w:rPr>
-        <w:t>Incapsulamento e information hiding</w:t>
-      </w:r>
-      <w:r>
-        <w:t>: n</w:t>
-      </w:r>
-      <w:r>
-        <w:t xml:space="preserve">ei linguaggi di programmazione object-oriented, il termine “incapsulamento” può essere usato per riferirsi a due concetti o alla combinazione dei due: </w:t>
-      </w:r>
-    </w:p>
-    <w:p>
-      <w:r>
-        <w:t xml:space="preserve">- Un meccanismo del linguaggio di programmazione atto a limitare l’accesso diretto agli elementi dell’oggetto </w:t>
-      </w:r>
-    </w:p>
-    <w:p>
-      <w:r>
-        <w:t xml:space="preserve">- Un costrutto del linguaggio di programmazione che favorisce l’integrazione dei metodi all’interno della classe </w:t>
-      </w:r>
-    </w:p>
-    <w:p>
-      <w:r>
-        <w:t>I termini “incapsulamento” e “information hiding” vengono spesso usati come sinonimi, anche se tra loro esiste una sottile differenza concettuale: l’information hiding è il principio teorico su cui si basa la tecnica dell’incapsulamento. Secondo il concetto di information hiding, i dettagli implementativi di una classe sono nascosti all’utente. Pertanto, una parte di programma può nascondere informazioni incapsulandole in un costrutto dotato di interfaccia, permettendo appunto l’information hiding. Tuttavia, l’incapsulamento non è garanzia di information hiding, poiché potrebbe, se mal utilizzato o per motivi particolari, non nascondere i dettagli implementativi.</w:t>
-      </w:r>
-      <w:r>
-        <w:t xml:space="preserve"> </w:t>
-      </w:r>
-      <w:r>
-        <w:t xml:space="preserve">L’incapsulamento riduce il costo da pagare per correggere gli errori in fase di sviluppo di un programma. Questo risultato viene ottenuto strutturando l’intero progetto, e i moduli che lo compongono, in modo che un’errata decisione presa nell’implementazione di un singolo modulo non si ripercuota sull’intero progetto e possa essere corretta modificando soltanto quel modulo. Si potrà così evitare di dover modificare anche i moduli </w:t>
-      </w:r>
-      <w:r>
-        <w:rPr>
-          <w:i/>
-          <w:iCs/>
-        </w:rPr>
-        <w:t>client</w:t>
-      </w:r>
-      <w:r>
-        <w:t>, che interagiranno con quello incapsulato soltanto attraverso interfacce.</w:t>
-      </w:r>
-    </w:p>
-    <w:p>
-      <w:r>
-        <w:t xml:space="preserve">Un altro possibile motivo per ricorrere all’incapsulamento è la necessità di applicare dei controlli sull’accesso e/o sulla manipolazione delle proprietà delle istanze; ad esempio, potrebbe essere opportuno che un attributo di tipo intero di una data classe assuma in realà solo valori naturali. Per avere un controllo sui valori assunti da tale attributo, bisogna mantenere quest’ultimo “nascosto” ai </w:t>
-      </w:r>
-      <w:r>
-        <w:rPr>
-          <w:i/>
-          <w:iCs/>
-        </w:rPr>
-        <w:t>client</w:t>
-      </w:r>
-      <w:r>
-        <w:t>.</w:t>
-      </w:r>
-      <w:r>
-        <w:t xml:space="preserve"> </w:t>
-      </w:r>
-      <w:r>
-        <w:t xml:space="preserve">Per fare ciò (o anche per nascondere le scelte che possono essere soggette a cambiamenti), occorre introdurre il concetto di </w:t>
-      </w:r>
-      <w:r>
-        <w:rPr>
-          <w:b/>
-          <w:bCs/>
-        </w:rPr>
-        <w:t xml:space="preserve">visibilità </w:t>
-      </w:r>
-      <w:r>
-        <w:t xml:space="preserve">degli attributi e delle operazioni, che indica quali classi hanno la possibilità di accedere a tali attributi / operazioni e può essere: </w:t>
-      </w:r>
-    </w:p>
-    <w:p>
-      <w:r>
-        <w:t xml:space="preserve">- </w:t>
-      </w:r>
-      <w:r>
-        <w:rPr>
-          <w:b/>
-          <w:bCs/>
-        </w:rPr>
-        <w:t>Pubblica</w:t>
-      </w:r>
-      <w:r>
-        <w:t xml:space="preserve">, se l’attributo / operazione può essere acceduto/a da qualunque classe raggiungibile. In Java si indica col modificatore </w:t>
-      </w:r>
-      <w:r>
-        <w:rPr>
-          <w:i/>
-          <w:iCs/>
-        </w:rPr>
-        <w:t xml:space="preserve">public </w:t>
-      </w:r>
-      <w:r>
-        <w:t xml:space="preserve">anteposto all’attributo / operazione. In UML si indica col simbolo “+” anteposto all’attributo / operazione. </w:t>
-      </w:r>
-    </w:p>
-    <w:p>
-      <w:r>
-        <w:t xml:space="preserve">- </w:t>
-      </w:r>
-      <w:r>
-        <w:rPr>
-          <w:b/>
-          <w:bCs/>
-        </w:rPr>
-        <w:t>Privata</w:t>
-      </w:r>
-      <w:r>
-        <w:t xml:space="preserve">, se l’attributo / operazione può essere acceduto/a esclusivamente dalla classe nella quale è definito/a. In Java si indica col modificatore </w:t>
-      </w:r>
-      <w:r>
-        <w:rPr>
-          <w:i/>
-          <w:iCs/>
-        </w:rPr>
-        <w:t xml:space="preserve">private </w:t>
-      </w:r>
-      <w:r>
-        <w:t xml:space="preserve">anteposto all’attributo / operazione. In UML si indica col simbolo “-“ anteposto all’attributo / operazione. </w:t>
-      </w:r>
-    </w:p>
-    <w:p>
-      <w:r>
-        <w:t xml:space="preserve">- </w:t>
-      </w:r>
-      <w:r>
-        <w:rPr>
-          <w:b/>
-          <w:bCs/>
-        </w:rPr>
-        <w:t>Protetta</w:t>
-      </w:r>
-      <w:r>
-        <w:t xml:space="preserve">, se l’attributo / operazione può essere acceduto/a esclusivamente dalla classe nella quale è definito/a e dalle eventuali classe figlie (questo aspetto sara maggiormente chiaro più avanti). In Java si indica col modificatore </w:t>
-      </w:r>
-      <w:r>
-        <w:rPr>
-          <w:i/>
-          <w:iCs/>
-        </w:rPr>
-        <w:t xml:space="preserve">protected </w:t>
-      </w:r>
-      <w:r>
-        <w:t>anteposto all’attributo / operazione. In UML si indica col simbolo “#” anteposto all’attributo / operazione.</w:t>
-      </w:r>
-    </w:p>
-    <w:p>
-      <w:r>
-        <w:t xml:space="preserve">La regola pratica che consente di applicare correttamente la tecnica dell’incapsulamento consiste nel porre gli attributi sempre privati o protetti, mentre le operazioni possono essere pubbliche; i </w:t>
-      </w:r>
-      <w:r>
-        <w:rPr>
-          <w:i/>
-          <w:iCs/>
-        </w:rPr>
-        <w:t xml:space="preserve">client </w:t>
-      </w:r>
-      <w:r>
-        <w:t xml:space="preserve">dovrebbero poter accedere agli attributi solo se strettamente necessario ed esclusivamente per mezzo di operazioni </w:t>
-      </w:r>
-      <w:r>
-        <w:rPr>
-          <w:i/>
-          <w:iCs/>
-        </w:rPr>
-        <w:t xml:space="preserve">get </w:t>
-      </w:r>
-      <w:r>
-        <w:t xml:space="preserve">/ </w:t>
-      </w:r>
-      <w:r>
-        <w:rPr>
-          <w:i/>
-          <w:iCs/>
-        </w:rPr>
-        <w:t xml:space="preserve">set </w:t>
-      </w:r>
-      <w:r>
-        <w:t>(queste ultime in particolare consentono di introdurre qualunque controllo sul nuovo valore da assegnare al relativo attributo).</w:t>
-      </w:r>
-    </w:p>
-    <w:p>
+        <w:t xml:space="preserve">UnlimitedNatural </w:t>
+      </w:r>
+      <w:r>
+        <w:rPr>
+          <w:bCs/>
+        </w:rPr>
+        <w:t>in grado di rappresentare tutti e soli i numeri naturali. In ogni caso, è buona norma diminuire il più possibile il gap che si potrebbe creare tra la fase di progettazione e la fase di programmazione.</w:t>
+      </w:r>
+    </w:p>
+    <w:p>
+      <w:pPr>
+        <w:rPr>
+          <w:bCs/>
+        </w:rPr>
+      </w:pPr>
       <w:r>
         <w:rPr>
           <w:noProof/>
           <w:lang w:eastAsia="it-IT"/>
         </w:rPr>
-        <w:lastRenderedPageBreak/>
         <w:drawing>
-          <wp:inline distT="0" distB="0" distL="0" distR="0" wp14:anchorId="699D1A48" wp14:editId="5CC34A90">
-            <wp:extent cx="2387600" cy="1516729"/>
-            <wp:effectExtent l="0" t="0" r="0" b="7620"/>
-            <wp:docPr id="5" name="Immagine 5"/>
+          <wp:inline distT="0" distB="0" distL="0" distR="0" wp14:anchorId="7DF7A264" wp14:editId="604943AF">
+            <wp:extent cx="2794000" cy="1475271"/>
+            <wp:effectExtent l="0" t="0" r="6350" b="0"/>
+            <wp:docPr id="3" name="Immagine 3"/>
             <wp:cNvGraphicFramePr>
               <a:graphicFrameLocks xmlns:a="http://schemas.openxmlformats.org/drawingml/2006/main" noChangeAspect="1"/>
             </wp:cNvGraphicFramePr>
@@ -2013,6 +1338,645 @@
                   <pic:spPr>
                     <a:xfrm>
                       <a:off x="0" y="0"/>
+                      <a:ext cx="2810553" cy="1484011"/>
+                    </a:xfrm>
+                    <a:prstGeom prst="rect">
+                      <a:avLst/>
+                    </a:prstGeom>
+                  </pic:spPr>
+                </pic:pic>
+              </a:graphicData>
+            </a:graphic>
+          </wp:inline>
+        </w:drawing>
+      </w:r>
+    </w:p>
+    <w:p>
+      <w:r>
+        <w:rPr>
+          <w:b/>
+          <w:bCs/>
+          <w:u w:val="single"/>
+        </w:rPr>
+        <w:t>Comparto operazioni</w:t>
+      </w:r>
+      <w:r>
+        <w:rPr>
+          <w:b/>
+          <w:bCs/>
+        </w:rPr>
+        <w:t xml:space="preserve">: </w:t>
+      </w:r>
+      <w:r>
+        <w:t>s</w:t>
+      </w:r>
+      <w:r>
+        <w:t xml:space="preserve">pecifica i servizi che la classe offre, ovvero che cosa essa può fare, non come. Infatti, in UML non vengono mai specificati i metodi delle varie operazioni. Notiamo che la totale assenza di relazioni per una determinata classe è possibile causa della mancanza di operazioni che agiscono sullo stato di tale classe. Le operazioni manipolano lo stato degli oggetti, ovvero il valore degli attributi di una particolare classe. Hanno una segnatura, che consiste di: </w:t>
+      </w:r>
+    </w:p>
+    <w:p>
+      <w:r>
+        <w:t xml:space="preserve">- Un </w:t>
+      </w:r>
+      <w:r>
+        <w:rPr>
+          <w:b/>
+          <w:bCs/>
+        </w:rPr>
+        <w:t xml:space="preserve">tipo </w:t>
+      </w:r>
+      <w:r>
+        <w:t xml:space="preserve">(che in realtà appartiene alla segnatura solo in UML e in alcuni linguaggi di programmazione, ma non in Java) </w:t>
+      </w:r>
+    </w:p>
+    <w:p>
+      <w:pPr>
+        <w:rPr>
+          <w:b/>
+          <w:bCs/>
+        </w:rPr>
+      </w:pPr>
+      <w:r>
+        <w:t xml:space="preserve">- Un </w:t>
+      </w:r>
+      <w:r>
+        <w:rPr>
+          <w:b/>
+          <w:bCs/>
+        </w:rPr>
+        <w:t xml:space="preserve">nome </w:t>
+      </w:r>
+    </w:p>
+    <w:p>
+      <w:pPr>
+        <w:rPr>
+          <w:b/>
+          <w:bCs/>
+        </w:rPr>
+      </w:pPr>
+      <w:r>
+        <w:t xml:space="preserve">- Una </w:t>
+      </w:r>
+      <w:r>
+        <w:rPr>
+          <w:b/>
+          <w:bCs/>
+        </w:rPr>
+        <w:t xml:space="preserve">lista di parametri </w:t>
+      </w:r>
+    </w:p>
+    <w:p>
+      <w:r>
+        <w:t>NB: Come già accennato, in Java il tipo di ritorno non appartiene alla segnatura di un’operazione o di un metodo: benché sia sempre da specificare, non è in grado da solo di distinguere un’operazione dalle altre.</w:t>
+      </w:r>
+    </w:p>
+    <w:p>
+      <w:pPr>
+        <w:rPr>
+          <w:bCs/>
+        </w:rPr>
+      </w:pPr>
+      <w:r>
+        <w:rPr>
+          <w:noProof/>
+          <w:lang w:eastAsia="it-IT"/>
+        </w:rPr>
+        <w:drawing>
+          <wp:inline distT="0" distB="0" distL="0" distR="0" wp14:anchorId="0A9053FA" wp14:editId="454CBE32">
+            <wp:extent cx="3136900" cy="1686271"/>
+            <wp:effectExtent l="0" t="0" r="6350" b="9525"/>
+            <wp:docPr id="4" name="Immagine 4"/>
+            <wp:cNvGraphicFramePr>
+              <a:graphicFrameLocks xmlns:a="http://schemas.openxmlformats.org/drawingml/2006/main" noChangeAspect="1"/>
+            </wp:cNvGraphicFramePr>
+            <a:graphic xmlns:a="http://schemas.openxmlformats.org/drawingml/2006/main">
+              <a:graphicData uri="http://schemas.openxmlformats.org/drawingml/2006/picture">
+                <pic:pic xmlns:pic="http://schemas.openxmlformats.org/drawingml/2006/picture">
+                  <pic:nvPicPr>
+                    <pic:cNvPr id="1" name=""/>
+                    <pic:cNvPicPr/>
+                  </pic:nvPicPr>
+                  <pic:blipFill>
+                    <a:blip r:embed="rId9"/>
+                    <a:stretch>
+                      <a:fillRect/>
+                    </a:stretch>
+                  </pic:blipFill>
+                  <pic:spPr>
+                    <a:xfrm>
+                      <a:off x="0" y="0"/>
+                      <a:ext cx="3151229" cy="1693974"/>
+                    </a:xfrm>
+                    <a:prstGeom prst="rect">
+                      <a:avLst/>
+                    </a:prstGeom>
+                  </pic:spPr>
+                </pic:pic>
+              </a:graphicData>
+            </a:graphic>
+          </wp:inline>
+        </w:drawing>
+      </w:r>
+    </w:p>
+    <w:p>
+      <w:r>
+        <w:rPr>
+          <w:b/>
+          <w:u w:val="single"/>
+        </w:rPr>
+        <w:t>Costruttore</w:t>
+      </w:r>
+      <w:r>
+        <w:t>: è</w:t>
+      </w:r>
+      <w:r>
+        <w:t xml:space="preserve"> un’operazione speciale che serve a creare nuove istanze delle classi. La chiamata è effettuata automaticamente all’atto della creazione di un nuovo oggetto di una classe e, nella maggior parte dei linguaggi, non è possibile effettuare un’invocazione manualmente in un secondo tempo. Il costruttore ha un ambito di classe e non di istanza e, infatti, pre-esiste agli oggetti. È utile anche per inizializzare lo stato delle nuove istanze e definire un contesto di esecuzione. </w:t>
+      </w:r>
+    </w:p>
+    <w:p>
+      <w:r>
+        <w:t xml:space="preserve">Generalmente, una classe può avere più costruttori, i quali rappresentano più modi differenti di creare le istanze e devono avere tutti lo stesso nome, ovvero quello della classe in cui sono definiti; perciò, si distinguono l’uno dall’altro esclusivamente per il numero e l’ordine dei loro parametri. Per giunta, non vogliono che sia indicato esplicitamente un tipo di ritorno, sia perché è implicitamente dato dal nome dei costruttori stessi, sia perché il tipo di ritorno è di default l’oggetto stesso. Tra i possibili tipi di costruttore ricordiamo quello semplice (che ha uno o più parametri qualsiasi), il </w:t>
+      </w:r>
+      <w:r>
+        <w:rPr>
+          <w:b/>
+          <w:bCs/>
+        </w:rPr>
+        <w:t xml:space="preserve">default constructor </w:t>
+      </w:r>
+      <w:r>
+        <w:t xml:space="preserve">(che non prevede alcun parametro) e il </w:t>
+      </w:r>
+      <w:r>
+        <w:rPr>
+          <w:b/>
+          <w:bCs/>
+        </w:rPr>
+        <w:t xml:space="preserve">copy constructor </w:t>
+      </w:r>
+      <w:r>
+        <w:t>(che riceve come parametro un’altra istanza della medesima classe e ne copia lo stato sulla nuova istanza creata).</w:t>
+      </w:r>
+      <w:r>
+        <w:t xml:space="preserve"> </w:t>
+      </w:r>
+      <w:r>
+        <w:t>In genere il costruttore rappresenta un comportamento puramente implementativo, per cui non viene mai esplicitato nei class diagram e viene considerato direttamente in fase di programmazione.</w:t>
+      </w:r>
+    </w:p>
+    <w:p/>
+    <w:p>
+      <w:r>
+        <w:rPr>
+          <w:b/>
+          <w:u w:val="single"/>
+        </w:rPr>
+        <w:t>Distruttore</w:t>
+      </w:r>
+      <w:r>
+        <w:t>: ha il compito di deallocare lo spazio occupato da una specifica istanza. I</w:t>
+      </w:r>
+      <w:r>
+        <w:t xml:space="preserve">n alcuni linguaggi di programmazione object-oriented (come Java) non è previsto che il distruttore venga invocato dal programmatore: questi linguaggi vengono detti </w:t>
+      </w:r>
+      <w:r>
+        <w:rPr>
+          <w:i/>
+          <w:iCs/>
+        </w:rPr>
+        <w:t xml:space="preserve">garbage collected </w:t>
+      </w:r>
+      <w:r>
+        <w:t xml:space="preserve">perché mettono a disposizione il cosiddetto </w:t>
+      </w:r>
+      <w:r>
+        <w:rPr>
+          <w:b/>
+          <w:bCs/>
+        </w:rPr>
+        <w:t>garbage collector</w:t>
+      </w:r>
+      <w:r>
+        <w:t xml:space="preserve">, che è un thread a bassa priorità della Java Virtual Machine (JVM) e lavora nell’heap per verificare se esistono istanze isolate; se sì, dealloca queste istanze tramite una chiamata implicita del distruttore della classe di interesse. In effetti, le istanze </w:t>
+      </w:r>
+      <w:r>
+        <w:lastRenderedPageBreak/>
+        <w:t xml:space="preserve">isolate sono inutili e sprecano solo memoria, dato che non sono in alcun modo raggiungibili o referenziabili poiché Java e, più in generale, i linguaggi </w:t>
+      </w:r>
+      <w:r>
+        <w:rPr>
+          <w:i/>
+          <w:iCs/>
+        </w:rPr>
+        <w:t xml:space="preserve">garbage collected </w:t>
+      </w:r>
+      <w:r>
+        <w:t>non prevedono l’algebra dei puntatori.</w:t>
+      </w:r>
+      <w:r>
+        <w:t xml:space="preserve"> </w:t>
+      </w:r>
+      <w:r>
+        <w:t>Neanche il distruttore viene specificato all’interno dei class diagram e nelle fasi di analisi e progettazione in generale.</w:t>
+      </w:r>
+    </w:p>
+    <w:p/>
+    <w:p>
+      <w:pPr>
+        <w:rPr>
+          <w:bCs/>
+          <w:iCs/>
+        </w:rPr>
+      </w:pPr>
+      <w:r>
+        <w:rPr>
+          <w:b/>
+          <w:bCs/>
+          <w:u w:val="single"/>
+        </w:rPr>
+        <w:t xml:space="preserve">L’istanza speciale </w:t>
+      </w:r>
+      <w:r>
+        <w:rPr>
+          <w:b/>
+          <w:bCs/>
+          <w:i/>
+          <w:iCs/>
+          <w:u w:val="single"/>
+        </w:rPr>
+        <w:t>this</w:t>
+      </w:r>
+      <w:r>
+        <w:rPr>
+          <w:bCs/>
+          <w:iCs/>
+        </w:rPr>
+        <w:t>: i</w:t>
+      </w:r>
+      <w:r>
+        <w:rPr>
+          <w:bCs/>
+          <w:iCs/>
+        </w:rPr>
+        <w:t>ndica il riferimento all’istanza corrente ed è implicitamente definita come attributo (</w:t>
+      </w:r>
+      <w:r>
+        <w:rPr>
+          <w:bCs/>
+          <w:i/>
+          <w:iCs/>
+        </w:rPr>
+        <w:t>NomeClasse this</w:t>
+      </w:r>
+      <w:r>
+        <w:rPr>
+          <w:bCs/>
+          <w:iCs/>
+        </w:rPr>
+        <w:t xml:space="preserve">; ). È per lo più utilizzata nei seguenti ambiti: </w:t>
+      </w:r>
+    </w:p>
+    <w:p>
+      <w:pPr>
+        <w:rPr>
+          <w:bCs/>
+          <w:iCs/>
+        </w:rPr>
+      </w:pPr>
+      <w:r>
+        <w:rPr>
+          <w:bCs/>
+          <w:iCs/>
+        </w:rPr>
+        <w:t xml:space="preserve">- All’interno di un costruttore per invocarne un altro della medesima classe (e.g. </w:t>
+      </w:r>
+      <w:r>
+        <w:rPr>
+          <w:bCs/>
+          <w:i/>
+          <w:iCs/>
+        </w:rPr>
+        <w:t xml:space="preserve">this(“ciao”) </w:t>
+      </w:r>
+      <w:r>
+        <w:rPr>
+          <w:bCs/>
+          <w:iCs/>
+        </w:rPr>
+        <w:t xml:space="preserve">invoca il costruttore di sé stesso che accetta una stringa come unico parametro). </w:t>
+      </w:r>
+    </w:p>
+    <w:p>
+      <w:pPr>
+        <w:rPr>
+          <w:bCs/>
+          <w:iCs/>
+        </w:rPr>
+      </w:pPr>
+      <w:r>
+        <w:rPr>
+          <w:bCs/>
+          <w:iCs/>
+        </w:rPr>
+        <w:t>- All’interno di metodi e/o costruttori per disambiguare i riferimenti agli attributi e ai metodi della specifica istanza.</w:t>
+      </w:r>
+    </w:p>
+    <w:p>
+      <w:pPr>
+        <w:rPr>
+          <w:bCs/>
+          <w:iCs/>
+        </w:rPr>
+      </w:pPr>
+    </w:p>
+    <w:p>
+      <w:r>
+        <w:rPr>
+          <w:b/>
+          <w:u w:val="single"/>
+        </w:rPr>
+        <w:t>Attributi e operazioni di classe</w:t>
+      </w:r>
+      <w:r>
+        <w:t xml:space="preserve">: </w:t>
+      </w:r>
+    </w:p>
+    <w:p>
+      <w:r>
+        <w:t xml:space="preserve">- </w:t>
+      </w:r>
+      <w:r>
+        <w:rPr>
+          <w:b/>
+          <w:bCs/>
+        </w:rPr>
+        <w:t>Attributo di classe</w:t>
+      </w:r>
+      <w:r>
+        <w:t xml:space="preserve">: è valido indipendentemente dall’esistenza di istanze della classe. Il suo valore è condiviso tra tutte le eventuali istanze, le quali contengono un campo corrispondente a un puntatore all’unica area di memoria (nell’heap) in cui si trova l’attributo di classe. </w:t>
+      </w:r>
+    </w:p>
+    <w:p>
+      <w:r>
+        <w:t xml:space="preserve">- </w:t>
+      </w:r>
+      <w:r>
+        <w:rPr>
+          <w:b/>
+          <w:bCs/>
+        </w:rPr>
+        <w:t>Operazione di classe</w:t>
+      </w:r>
+      <w:r>
+        <w:t xml:space="preserve">: non richiede l’esistenza o l’impiego di un’istanza della classe per poter essere chiamata: l’invocazione può infatti avvenire direttamente mediante il nome della classe stessa (NomeClasse.nomeMetodo()). </w:t>
+      </w:r>
+    </w:p>
+    <w:p>
+      <w:r>
+        <w:t xml:space="preserve">Sia gli attributi che le operazioni di classe si indicano: </w:t>
+      </w:r>
+    </w:p>
+    <w:p>
+      <w:r>
+        <w:t xml:space="preserve">- Col modificatore </w:t>
+      </w:r>
+      <w:r>
+        <w:rPr>
+          <w:b/>
+          <w:bCs/>
+          <w:i/>
+          <w:iCs/>
+        </w:rPr>
+        <w:t xml:space="preserve">static </w:t>
+      </w:r>
+      <w:r>
+        <w:t xml:space="preserve">in Java </w:t>
+      </w:r>
+    </w:p>
+    <w:p>
+      <w:r>
+        <w:t>- Con la sottolineatura in UML</w:t>
+      </w:r>
+    </w:p>
+    <w:p/>
+    <w:p>
+      <w:r>
+        <w:rPr>
+          <w:b/>
+          <w:u w:val="single"/>
+        </w:rPr>
+        <w:t>Incapsulamento e information hiding</w:t>
+      </w:r>
+      <w:r>
+        <w:t>: n</w:t>
+      </w:r>
+      <w:r>
+        <w:t xml:space="preserve">ei linguaggi di programmazione object-oriented, il termine “incapsulamento” può essere usato per riferirsi a due concetti o alla combinazione dei due: </w:t>
+      </w:r>
+    </w:p>
+    <w:p>
+      <w:r>
+        <w:t xml:space="preserve">- Un meccanismo del linguaggio di programmazione atto a limitare l’accesso diretto agli elementi dell’oggetto </w:t>
+      </w:r>
+    </w:p>
+    <w:p>
+      <w:r>
+        <w:t xml:space="preserve">- Un costrutto del linguaggio di programmazione che favorisce l’integrazione dei metodi all’interno della classe </w:t>
+      </w:r>
+    </w:p>
+    <w:p>
+      <w:r>
+        <w:t>I termini “incapsulamento” e “information hiding” vengono spesso usati come sinonimi, anche se tra loro esiste una sottile differenza concettuale: l’information hiding è il principio teorico su cui si basa la tecnica dell’incapsulamento. Secondo il concetto di information hiding, i dettagli implementativi di una classe sono nascosti all’utente. Pertanto, una parte di programma può nascondere informazioni incapsulandole in un costrutto dotato di interfaccia, permettendo appunto l’information hiding. Tuttavia, l’incapsulamento non è garanzia di information hiding, poiché potrebbe, se mal utilizzato o per motivi particolari, non nascondere i dettagli implementativi.</w:t>
+      </w:r>
+      <w:r>
+        <w:t xml:space="preserve"> </w:t>
+      </w:r>
+      <w:r>
+        <w:t xml:space="preserve">L’incapsulamento riduce il costo da pagare per correggere gli errori in fase di sviluppo di un programma. Questo risultato viene ottenuto strutturando l’intero progetto, e i moduli che lo compongono, in modo che un’errata decisione presa nell’implementazione di un singolo modulo non si ripercuota sull’intero progetto e possa essere corretta modificando soltanto quel modulo. Si potrà così evitare di dover modificare anche i moduli </w:t>
+      </w:r>
+      <w:r>
+        <w:rPr>
+          <w:i/>
+          <w:iCs/>
+        </w:rPr>
+        <w:t>client</w:t>
+      </w:r>
+      <w:r>
+        <w:t>, che interagiranno con quello incapsulato soltanto attraverso interfacce.</w:t>
+      </w:r>
+    </w:p>
+    <w:p>
+      <w:r>
+        <w:t xml:space="preserve">Un altro possibile motivo per ricorrere all’incapsulamento è la necessità di applicare dei controlli sull’accesso e/o sulla manipolazione delle proprietà delle istanze; ad esempio, potrebbe essere opportuno che un attributo di tipo intero di una data classe assuma in realà solo valori naturali. Per avere un controllo sui valori assunti da tale attributo, bisogna mantenere quest’ultimo “nascosto” ai </w:t>
+      </w:r>
+      <w:r>
+        <w:rPr>
+          <w:i/>
+          <w:iCs/>
+        </w:rPr>
+        <w:t>client</w:t>
+      </w:r>
+      <w:r>
+        <w:t>.</w:t>
+      </w:r>
+      <w:r>
+        <w:t xml:space="preserve"> </w:t>
+      </w:r>
+      <w:r>
+        <w:t xml:space="preserve">Per fare ciò (o anche per nascondere le scelte che possono essere soggette a cambiamenti), occorre introdurre il concetto di </w:t>
+      </w:r>
+      <w:r>
+        <w:rPr>
+          <w:b/>
+          <w:bCs/>
+        </w:rPr>
+        <w:t xml:space="preserve">visibilità </w:t>
+      </w:r>
+      <w:r>
+        <w:t xml:space="preserve">degli attributi e delle operazioni, che indica quali classi hanno la possibilità di accedere a tali attributi / operazioni e può essere: </w:t>
+      </w:r>
+    </w:p>
+    <w:p>
+      <w:r>
+        <w:t xml:space="preserve">- </w:t>
+      </w:r>
+      <w:r>
+        <w:rPr>
+          <w:b/>
+          <w:bCs/>
+        </w:rPr>
+        <w:t>Pubblica</w:t>
+      </w:r>
+      <w:r>
+        <w:t xml:space="preserve">, se l’attributo / operazione può essere acceduto/a da qualunque classe raggiungibile. In Java si indica col modificatore </w:t>
+      </w:r>
+      <w:r>
+        <w:rPr>
+          <w:i/>
+          <w:iCs/>
+        </w:rPr>
+        <w:t xml:space="preserve">public </w:t>
+      </w:r>
+      <w:r>
+        <w:t xml:space="preserve">anteposto all’attributo / operazione. In UML si indica col simbolo “+” anteposto all’attributo / operazione. </w:t>
+      </w:r>
+    </w:p>
+    <w:p>
+      <w:r>
+        <w:t xml:space="preserve">- </w:t>
+      </w:r>
+      <w:r>
+        <w:rPr>
+          <w:b/>
+          <w:bCs/>
+        </w:rPr>
+        <w:t>Privata</w:t>
+      </w:r>
+      <w:r>
+        <w:t xml:space="preserve">, se l’attributo / operazione può essere acceduto/a esclusivamente dalla classe nella quale è definito/a. In Java si indica col modificatore </w:t>
+      </w:r>
+      <w:r>
+        <w:rPr>
+          <w:i/>
+          <w:iCs/>
+        </w:rPr>
+        <w:t xml:space="preserve">private </w:t>
+      </w:r>
+      <w:r>
+        <w:t xml:space="preserve">anteposto all’attributo / operazione. In UML si indica col simbolo “-“ anteposto all’attributo / operazione. </w:t>
+      </w:r>
+    </w:p>
+    <w:p>
+      <w:r>
+        <w:t xml:space="preserve">- </w:t>
+      </w:r>
+      <w:r>
+        <w:rPr>
+          <w:b/>
+          <w:bCs/>
+        </w:rPr>
+        <w:t>Protetta</w:t>
+      </w:r>
+      <w:r>
+        <w:t xml:space="preserve">, se l’attributo / operazione può essere acceduto/a esclusivamente dalla classe nella quale è definito/a e dalle eventuali classe figlie (questo aspetto sara maggiormente chiaro più avanti). In Java si indica col modificatore </w:t>
+      </w:r>
+      <w:r>
+        <w:rPr>
+          <w:i/>
+          <w:iCs/>
+        </w:rPr>
+        <w:t xml:space="preserve">protected </w:t>
+      </w:r>
+      <w:r>
+        <w:t>anteposto all’attributo / operazione. In UML si indica col simbolo “#” anteposto all’attributo / operazione.</w:t>
+      </w:r>
+    </w:p>
+    <w:p>
+      <w:r>
+        <w:t xml:space="preserve">La regola pratica che consente di applicare correttamente la tecnica dell’incapsulamento consiste nel porre gli attributi sempre privati o protetti, mentre le operazioni possono essere pubbliche; i </w:t>
+      </w:r>
+      <w:r>
+        <w:rPr>
+          <w:i/>
+          <w:iCs/>
+        </w:rPr>
+        <w:t xml:space="preserve">client </w:t>
+      </w:r>
+      <w:r>
+        <w:t xml:space="preserve">dovrebbero poter accedere agli attributi solo se strettamente necessario ed esclusivamente per mezzo di operazioni </w:t>
+      </w:r>
+      <w:r>
+        <w:rPr>
+          <w:i/>
+          <w:iCs/>
+        </w:rPr>
+        <w:t xml:space="preserve">get </w:t>
+      </w:r>
+      <w:r>
+        <w:t xml:space="preserve">/ </w:t>
+      </w:r>
+      <w:r>
+        <w:rPr>
+          <w:i/>
+          <w:iCs/>
+        </w:rPr>
+        <w:t xml:space="preserve">set </w:t>
+      </w:r>
+      <w:r>
+        <w:t>(queste ultime in particolare consentono di introdurre qualunque controllo sul nuovo valore da assegnare al relativo attributo).</w:t>
+      </w:r>
+    </w:p>
+    <w:p>
+      <w:r>
+        <w:rPr>
+          <w:noProof/>
+          <w:lang w:eastAsia="it-IT"/>
+        </w:rPr>
+        <w:lastRenderedPageBreak/>
+        <w:drawing>
+          <wp:inline distT="0" distB="0" distL="0" distR="0" wp14:anchorId="699D1A48" wp14:editId="5CC34A90">
+            <wp:extent cx="2387600" cy="1516729"/>
+            <wp:effectExtent l="0" t="0" r="0" b="7620"/>
+            <wp:docPr id="5" name="Immagine 5"/>
+            <wp:cNvGraphicFramePr>
+              <a:graphicFrameLocks xmlns:a="http://schemas.openxmlformats.org/drawingml/2006/main" noChangeAspect="1"/>
+            </wp:cNvGraphicFramePr>
+            <a:graphic xmlns:a="http://schemas.openxmlformats.org/drawingml/2006/main">
+              <a:graphicData uri="http://schemas.openxmlformats.org/drawingml/2006/picture">
+                <pic:pic xmlns:pic="http://schemas.openxmlformats.org/drawingml/2006/picture">
+                  <pic:nvPicPr>
+                    <pic:cNvPr id="1" name=""/>
+                    <pic:cNvPicPr/>
+                  </pic:nvPicPr>
+                  <pic:blipFill>
+                    <a:blip r:embed="rId10"/>
+                    <a:stretch>
+                      <a:fillRect/>
+                    </a:stretch>
+                  </pic:blipFill>
+                  <pic:spPr>
+                    <a:xfrm>
+                      <a:off x="0" y="0"/>
                       <a:ext cx="2491945" cy="1583014"/>
                     </a:xfrm>
                     <a:prstGeom prst="rect">
@@ -2031,22 +1995,656 @@
         <w:pStyle w:val="Titolo1"/>
       </w:pPr>
       <w:r>
-        <w:t>Lezione10</w:t>
-      </w:r>
-      <w:r>
-        <w:t xml:space="preserve"> – </w:t>
-      </w:r>
-      <w:r>
-        <w:t>Ereditarietà</w:t>
-      </w:r>
+        <w:t xml:space="preserve">Lezione10 – Ereditarietà </w:t>
+      </w:r>
+    </w:p>
+    <w:p/>
+    <w:p>
+      <w:r>
+        <w:t>Ci sono diverse relazioni per i class diagrams:</w:t>
+      </w:r>
+    </w:p>
+    <w:p>
+      <w:r>
+        <w:rPr>
+          <w:noProof/>
+          <w:lang w:eastAsia="it-IT"/>
+        </w:rPr>
+        <w:drawing>
+          <wp:inline distT="0" distB="0" distL="0" distR="0" wp14:anchorId="3C0D2F15" wp14:editId="31330B87">
+            <wp:extent cx="1930400" cy="2436624"/>
+            <wp:effectExtent l="0" t="0" r="0" b="1905"/>
+            <wp:docPr id="2" name="Immagine 2"/>
+            <wp:cNvGraphicFramePr>
+              <a:graphicFrameLocks xmlns:a="http://schemas.openxmlformats.org/drawingml/2006/main" noChangeAspect="1"/>
+            </wp:cNvGraphicFramePr>
+            <a:graphic xmlns:a="http://schemas.openxmlformats.org/drawingml/2006/main">
+              <a:graphicData uri="http://schemas.openxmlformats.org/drawingml/2006/picture">
+                <pic:pic xmlns:pic="http://schemas.openxmlformats.org/drawingml/2006/picture">
+                  <pic:nvPicPr>
+                    <pic:cNvPr id="1" name=""/>
+                    <pic:cNvPicPr/>
+                  </pic:nvPicPr>
+                  <pic:blipFill>
+                    <a:blip r:embed="rId11"/>
+                    <a:stretch>
+                      <a:fillRect/>
+                    </a:stretch>
+                  </pic:blipFill>
+                  <pic:spPr>
+                    <a:xfrm>
+                      <a:off x="0" y="0"/>
+                      <a:ext cx="1944855" cy="2454870"/>
+                    </a:xfrm>
+                    <a:prstGeom prst="rect">
+                      <a:avLst/>
+                    </a:prstGeom>
+                  </pic:spPr>
+                </pic:pic>
+              </a:graphicData>
+            </a:graphic>
+          </wp:inline>
+        </w:drawing>
+      </w:r>
+    </w:p>
+    <w:p>
+      <w:r>
+        <w:t>L’ereditarietà r</w:t>
+      </w:r>
+      <w:r>
+        <w:t xml:space="preserve">appresenta una delle relazioni che possono essere stabilite tra due classi: la </w:t>
+      </w:r>
+      <w:r>
+        <w:rPr>
+          <w:b/>
+          <w:bCs/>
+        </w:rPr>
+        <w:t>generalizzazione</w:t>
+      </w:r>
+      <w:r>
+        <w:t>.</w:t>
+      </w:r>
+      <w:r>
+        <w:t xml:space="preserve"> </w:t>
+      </w:r>
+      <w:r>
+        <w:t xml:space="preserve">Se la classe B eredita dalla classe A, si dice che B è una </w:t>
+      </w:r>
+      <w:r>
+        <w:rPr>
+          <w:b/>
+          <w:bCs/>
+        </w:rPr>
+        <w:t xml:space="preserve">sottoclasse </w:t>
+      </w:r>
+      <w:r>
+        <w:t xml:space="preserve">di A (o classe figlia o classe derivata) e che A è una </w:t>
+      </w:r>
+      <w:r>
+        <w:rPr>
+          <w:b/>
+          <w:bCs/>
+        </w:rPr>
+        <w:t xml:space="preserve">super-classe </w:t>
+      </w:r>
+      <w:r>
+        <w:t>di B (o classe parent o classe base).</w:t>
+      </w:r>
+      <w:r>
+        <w:t xml:space="preserve"> </w:t>
+      </w:r>
+    </w:p>
+    <w:p>
+      <w:r>
+        <w:rPr>
+          <w:noProof/>
+          <w:lang w:eastAsia="it-IT"/>
+        </w:rPr>
+        <w:drawing>
+          <wp:inline distT="0" distB="0" distL="0" distR="0" wp14:anchorId="6A688F72" wp14:editId="033D74AC">
+            <wp:extent cx="2495550" cy="441835"/>
+            <wp:effectExtent l="0" t="0" r="0" b="0"/>
+            <wp:docPr id="6" name="Immagine 6"/>
+            <wp:cNvGraphicFramePr>
+              <a:graphicFrameLocks xmlns:a="http://schemas.openxmlformats.org/drawingml/2006/main" noChangeAspect="1"/>
+            </wp:cNvGraphicFramePr>
+            <a:graphic xmlns:a="http://schemas.openxmlformats.org/drawingml/2006/main">
+              <a:graphicData uri="http://schemas.openxmlformats.org/drawingml/2006/picture">
+                <pic:pic xmlns:pic="http://schemas.openxmlformats.org/drawingml/2006/picture">
+                  <pic:nvPicPr>
+                    <pic:cNvPr id="1" name=""/>
+                    <pic:cNvPicPr/>
+                  </pic:nvPicPr>
+                  <pic:blipFill>
+                    <a:blip r:embed="rId12"/>
+                    <a:stretch>
+                      <a:fillRect/>
+                    </a:stretch>
+                  </pic:blipFill>
+                  <pic:spPr>
+                    <a:xfrm>
+                      <a:off x="0" y="0"/>
+                      <a:ext cx="2582824" cy="457287"/>
+                    </a:xfrm>
+                    <a:prstGeom prst="rect">
+                      <a:avLst/>
+                    </a:prstGeom>
+                  </pic:spPr>
+                </pic:pic>
+              </a:graphicData>
+            </a:graphic>
+          </wp:inline>
+        </w:drawing>
+      </w:r>
+    </w:p>
+    <w:p>
+      <w:r>
+        <w:t xml:space="preserve">La generalizzazione: </w:t>
+      </w:r>
+    </w:p>
+    <w:p>
+      <w:r>
+        <w:t>- In Java viene definita tramite l’espressione “</w:t>
+      </w:r>
+      <w:r>
+        <w:rPr>
+          <w:b/>
+          <w:bCs/>
+        </w:rPr>
+        <w:t xml:space="preserve">extends </w:t>
+      </w:r>
+      <w:r>
+        <w:t xml:space="preserve">NomeClasseParent” all’interno della definizione della classe figlia. </w:t>
+      </w:r>
+    </w:p>
+    <w:p>
+      <w:r>
+        <w:t xml:space="preserve">- In UML è raffigurata tramite una freccia con un triangolo bianco rivolto verso la super-classe. </w:t>
+      </w:r>
+    </w:p>
+    <w:p>
+      <w:r>
+        <w:t xml:space="preserve">Nel contesto in cui tra due classi si ha una relazione di generalizzazione, la super-classe definisce un concetto generale, mentre la sottoclasse rappresenta una variante specifica di tale concetto generale. In particolare, la sottoclasse: </w:t>
+      </w:r>
+    </w:p>
+    <w:p>
+      <w:r>
+        <w:t xml:space="preserve">- Eredita (ha implicitamente) tutte le variabili di istanza e tutti i metodi della super-classe. </w:t>
+      </w:r>
+    </w:p>
+    <w:p>
+      <w:r>
+        <w:t xml:space="preserve">- Può avere variabili o metodi aggiuntivi, per cui tipicamente contiene più informazione della super-classe. </w:t>
+      </w:r>
+    </w:p>
+    <w:p>
+      <w:r>
+        <w:t xml:space="preserve">- Può ridefinire i metodi ereditati dalla super-classe. </w:t>
+      </w:r>
+    </w:p>
+    <w:p>
+      <w:r>
+        <w:t>La generalizzazione è una relazione uniforme per tutti gli oggetti, senza eccezioni: non è possibile che alcune istanze ereditino proprietà da una super-classe mentre altre istanze della stessa classe non ereditino dalla super-classe.</w:t>
+      </w:r>
+      <w:r>
+        <w:t xml:space="preserve"> U</w:t>
+      </w:r>
+      <w:r>
+        <w:t xml:space="preserve">na sottoclasse eredita tutte </w:t>
+      </w:r>
+      <w:r>
+        <w:t xml:space="preserve">le caratteristiche </w:t>
+      </w:r>
+      <w:r>
+        <w:t>della superclasse una ed una sola volta</w:t>
+      </w:r>
+      <w:r>
+        <w:t>.</w:t>
+      </w:r>
+    </w:p>
+    <w:p>
+      <w:pPr>
+        <w:rPr>
+          <w:b/>
+          <w:bCs/>
+        </w:rPr>
+      </w:pPr>
+      <w:r>
+        <w:rPr>
+          <w:b/>
+          <w:bCs/>
+        </w:rPr>
+        <w:t>Principio di sostituibilità di Liskov</w:t>
+      </w:r>
+    </w:p>
+    <w:p>
+      <w:r>
+        <w:rPr>
+          <w:b/>
+          <w:bCs/>
+        </w:rPr>
+        <w:t xml:space="preserve"> </w:t>
+      </w:r>
+      <w:r>
+        <w:t>D</w:t>
+      </w:r>
+      <w:r>
+        <w:t xml:space="preserve">ate due classi legate tra loro mediante una relazione di generalizzazione, si dice che la classe figlia </w:t>
+      </w:r>
+      <w:r>
+        <w:rPr>
+          <w:b/>
+          <w:bCs/>
+        </w:rPr>
+        <w:t xml:space="preserve">is-a-kind-of </w:t>
+      </w:r>
+      <w:r>
+        <w:t>(is-a) la classe parent.</w:t>
+      </w:r>
+    </w:p>
+    <w:p>
+      <w:r>
+        <w:t xml:space="preserve">La relazione is-a-kind-of viene spesso esplicitata facendo riferimento al cosiddetto </w:t>
+      </w:r>
+      <w:r>
+        <w:rPr>
+          <w:b/>
+          <w:bCs/>
+        </w:rPr>
+        <w:t>principio di sostituibilità di Liskov</w:t>
+      </w:r>
+      <w:r>
+        <w:t xml:space="preserve">: </w:t>
+      </w:r>
+      <w:r>
+        <w:t xml:space="preserve"> </w:t>
+      </w:r>
+      <w:r>
+        <w:t xml:space="preserve">“Se q(x) è una proprietà che si può dimostrare essere valida per oggetti x di tipo T, allora q(y) deve essere valida per oggetti y di tipo S, dove S è un sottotipo di T”. </w:t>
+      </w:r>
+      <w:r>
+        <w:t xml:space="preserve"> </w:t>
+      </w:r>
+    </w:p>
+    <w:p>
+      <w:r>
+        <w:lastRenderedPageBreak/>
+        <w:t xml:space="preserve">In altri termini: </w:t>
+      </w:r>
+      <w:r>
+        <w:t xml:space="preserve"> </w:t>
+      </w:r>
+      <w:r>
+        <w:t>“Sia T una classe e sia S una sua sottoclasse; in tutti i contesti in cui si usa un’istanza di T deve essere possibile utilizzare una qualsiasi istanza di S (o di una qualunque altra sottoclasse a qualsiasi livello)”.</w:t>
+      </w:r>
+    </w:p>
+    <w:p>
+      <w:r>
+        <w:t>In poche parole, la sottoclasse deve avere la stessa semantica della super-classe.</w:t>
+      </w:r>
+      <w:r>
+        <w:t xml:space="preserve"> </w:t>
+      </w:r>
+      <w:r>
+        <w:t xml:space="preserve">Tuttavia, è tecnicamente possibile estendere una classe violando il principio di sostituibilità di Liskov, in quanto le regole imposte dai linguaggi di programmazione non possono andare oltre la correttezza formale del codice scritto. </w:t>
+      </w:r>
+    </w:p>
+    <w:p>
+      <w:r>
+        <w:t xml:space="preserve">Esempi di violazione del principio: </w:t>
+      </w:r>
+    </w:p>
+    <w:p>
+      <w:r>
+        <w:t xml:space="preserve">- Ridefinizione di un’operazione della sottoclasse che ne alteri la semantica </w:t>
+      </w:r>
+    </w:p>
+    <w:p>
+      <w:r>
+        <w:t>- Uso di strumenti per l’occultamento di visibilità dei metodi (</w:t>
+      </w:r>
+      <w:r>
+        <w:rPr>
+          <w:i/>
+          <w:iCs/>
+        </w:rPr>
+        <w:t>limitation</w:t>
+      </w:r>
+      <w:r>
+        <w:t>)</w:t>
+      </w:r>
+    </w:p>
+    <w:p>
+      <w:r>
+        <w:rPr>
+          <w:noProof/>
+          <w:lang w:eastAsia="it-IT"/>
+        </w:rPr>
+        <w:drawing>
+          <wp:inline distT="0" distB="0" distL="0" distR="0" wp14:anchorId="2C438E0F" wp14:editId="4B6631D5">
+            <wp:extent cx="1682750" cy="2436117"/>
+            <wp:effectExtent l="0" t="0" r="0" b="2540"/>
+            <wp:docPr id="7" name="Immagine 7"/>
+            <wp:cNvGraphicFramePr>
+              <a:graphicFrameLocks xmlns:a="http://schemas.openxmlformats.org/drawingml/2006/main" noChangeAspect="1"/>
+            </wp:cNvGraphicFramePr>
+            <a:graphic xmlns:a="http://schemas.openxmlformats.org/drawingml/2006/main">
+              <a:graphicData uri="http://schemas.openxmlformats.org/drawingml/2006/picture">
+                <pic:pic xmlns:pic="http://schemas.openxmlformats.org/drawingml/2006/picture">
+                  <pic:nvPicPr>
+                    <pic:cNvPr id="1" name=""/>
+                    <pic:cNvPicPr/>
+                  </pic:nvPicPr>
+                  <pic:blipFill>
+                    <a:blip r:embed="rId13"/>
+                    <a:stretch>
+                      <a:fillRect/>
+                    </a:stretch>
+                  </pic:blipFill>
+                  <pic:spPr>
+                    <a:xfrm>
+                      <a:off x="0" y="0"/>
+                      <a:ext cx="1704228" cy="2467210"/>
+                    </a:xfrm>
+                    <a:prstGeom prst="rect">
+                      <a:avLst/>
+                    </a:prstGeom>
+                  </pic:spPr>
+                </pic:pic>
+              </a:graphicData>
+            </a:graphic>
+          </wp:inline>
+        </w:drawing>
+      </w:r>
+    </w:p>
+    <w:p>
+      <w:r>
+        <w:rPr>
+          <w:b/>
+          <w:bCs/>
+        </w:rPr>
+        <w:t xml:space="preserve">Generalizzazione vs specializzazione </w:t>
+      </w:r>
+      <w:r>
+        <w:t xml:space="preserve"> </w:t>
+      </w:r>
+    </w:p>
+    <w:p>
+      <w:r>
+        <w:t>La generalizzazione può essere anche vista come una tecnica di modellazione che consiste nel ricavare una classe parent più “generale” a partire da una o più classi figlie con determina</w:t>
+      </w:r>
+      <w:r>
+        <w:t xml:space="preserve">te caratteristiche in comune. </w:t>
+      </w:r>
+      <w:r>
+        <w:t>La specializzazione, al contrario, consiste nel rappresentare inizialmente un concetto in modo generale tramite la definizione di una super-classe, per poi ricavare le classi figlie più “specializzate”.</w:t>
+      </w:r>
+      <w:r>
+        <w:t xml:space="preserve"> </w:t>
+      </w:r>
+    </w:p>
+    <w:p>
+      <w:r>
+        <w:t xml:space="preserve">Nella modellazione O.O. si tendono a utilizzare entrambe le tecniche. Tuttavia, nel processo di design di un sistema software, l’esperienza pratica in genere consiglia di individuare e modellare i concetti generici il prima possibile, poiché esprimono meglio </w:t>
+      </w:r>
+      <w:r>
+        <w:rPr>
+          <w:i/>
+          <w:iCs/>
+        </w:rPr>
+        <w:t xml:space="preserve">cosa </w:t>
+      </w:r>
+      <w:r>
+        <w:t xml:space="preserve">bisogna modellare piuttosto che </w:t>
+      </w:r>
+      <w:r>
+        <w:rPr>
+          <w:i/>
+          <w:iCs/>
+        </w:rPr>
+        <w:t>come</w:t>
+      </w:r>
+      <w:r>
+        <w:t>.</w:t>
+      </w:r>
+    </w:p>
+    <w:p>
+      <w:r>
+        <w:t xml:space="preserve">Esempio: </w:t>
+      </w:r>
+    </w:p>
+    <w:p>
+      <w:r>
+        <w:t>Sia Figura la classe parent e siano Rettangolo, Cerchio e Triangolo le sue classi figlie. È evidente come all’interno della classe Figura l’operazione calcolaPerimetro() sia solo dichiarata, mentre le relative implementazioni possono essere specificate soltanto nelle tre sottoclassi.</w:t>
+      </w:r>
+    </w:p>
+    <w:p>
+      <w:r>
+        <w:rPr>
+          <w:noProof/>
+          <w:lang w:eastAsia="it-IT"/>
+        </w:rPr>
+        <w:drawing>
+          <wp:inline distT="0" distB="0" distL="0" distR="0" wp14:anchorId="099670BF" wp14:editId="64556C0D">
+            <wp:extent cx="2940050" cy="1311958"/>
+            <wp:effectExtent l="0" t="0" r="0" b="2540"/>
+            <wp:docPr id="8" name="Immagine 8"/>
+            <wp:cNvGraphicFramePr>
+              <a:graphicFrameLocks xmlns:a="http://schemas.openxmlformats.org/drawingml/2006/main" noChangeAspect="1"/>
+            </wp:cNvGraphicFramePr>
+            <a:graphic xmlns:a="http://schemas.openxmlformats.org/drawingml/2006/main">
+              <a:graphicData uri="http://schemas.openxmlformats.org/drawingml/2006/picture">
+                <pic:pic xmlns:pic="http://schemas.openxmlformats.org/drawingml/2006/picture">
+                  <pic:nvPicPr>
+                    <pic:cNvPr id="1" name=""/>
+                    <pic:cNvPicPr/>
+                  </pic:nvPicPr>
+                  <pic:blipFill>
+                    <a:blip r:embed="rId14"/>
+                    <a:stretch>
+                      <a:fillRect/>
+                    </a:stretch>
+                  </pic:blipFill>
+                  <pic:spPr>
+                    <a:xfrm>
+                      <a:off x="0" y="0"/>
+                      <a:ext cx="2990895" cy="1334647"/>
+                    </a:xfrm>
+                    <a:prstGeom prst="rect">
+                      <a:avLst/>
+                    </a:prstGeom>
+                  </pic:spPr>
+                </pic:pic>
+              </a:graphicData>
+            </a:graphic>
+          </wp:inline>
+        </w:drawing>
+      </w:r>
+      <w:r>
+        <w:t xml:space="preserve"> </w:t>
+      </w:r>
+    </w:p>
+    <w:p/>
+    <w:p/>
+    <w:p/>
+    <w:p/>
+    <w:p/>
+    <w:p/>
+    <w:p/>
+    <w:p>
+      <w:pPr>
+        <w:rPr>
+          <w:b/>
+          <w:bCs/>
+        </w:rPr>
+      </w:pPr>
+      <w:r>
+        <w:rPr>
+          <w:b/>
+          <w:bCs/>
+        </w:rPr>
+        <w:lastRenderedPageBreak/>
+        <w:t xml:space="preserve">Generalizzazione e costruttori </w:t>
+      </w:r>
+    </w:p>
+    <w:p>
+      <w:r>
+        <w:t>Durante il processo di creazione di un oggetto di una classe derivata, il costruttore della classe base viene sempre chiamato come prima operazione. Se la classe figlia non chiama esplicitamente un costruttore della classe parent tramite il comando super(), viene implicitamente invocato il costruttore di default della classe base. Se però la classe figlia non chiama esplicitamente un costruttore della classe parent e quest’ultima non dispone del costruttore di default, allora viene sollevato un errore di compilazione.</w:t>
+      </w:r>
+    </w:p>
+    <w:p>
+      <w:r>
+        <w:rPr>
+          <w:noProof/>
+          <w:lang w:eastAsia="it-IT"/>
+        </w:rPr>
+        <w:drawing>
+          <wp:inline distT="0" distB="0" distL="0" distR="0" wp14:anchorId="29E47643" wp14:editId="25C69E45">
+            <wp:extent cx="4515252" cy="1168400"/>
+            <wp:effectExtent l="0" t="0" r="0" b="0"/>
+            <wp:docPr id="10" name="Immagine 10"/>
+            <wp:cNvGraphicFramePr>
+              <a:graphicFrameLocks xmlns:a="http://schemas.openxmlformats.org/drawingml/2006/main" noChangeAspect="1"/>
+            </wp:cNvGraphicFramePr>
+            <a:graphic xmlns:a="http://schemas.openxmlformats.org/drawingml/2006/main">
+              <a:graphicData uri="http://schemas.openxmlformats.org/drawingml/2006/picture">
+                <pic:pic xmlns:pic="http://schemas.openxmlformats.org/drawingml/2006/picture">
+                  <pic:nvPicPr>
+                    <pic:cNvPr id="1" name=""/>
+                    <pic:cNvPicPr/>
+                  </pic:nvPicPr>
+                  <pic:blipFill>
+                    <a:blip r:embed="rId15"/>
+                    <a:stretch>
+                      <a:fillRect/>
+                    </a:stretch>
+                  </pic:blipFill>
+                  <pic:spPr>
+                    <a:xfrm>
+                      <a:off x="0" y="0"/>
+                      <a:ext cx="4609558" cy="1192803"/>
+                    </a:xfrm>
+                    <a:prstGeom prst="rect">
+                      <a:avLst/>
+                    </a:prstGeom>
+                  </pic:spPr>
+                </pic:pic>
+              </a:graphicData>
+            </a:graphic>
+          </wp:inline>
+        </w:drawing>
+      </w:r>
+    </w:p>
+    <w:p/>
+    <w:p>
+      <w:pPr>
+        <w:rPr>
+          <w:b/>
+          <w:bCs/>
+        </w:rPr>
+      </w:pPr>
+      <w:r>
+        <w:rPr>
+          <w:b/>
+          <w:bCs/>
+        </w:rPr>
+        <w:t xml:space="preserve">Ereditarietà singola vs ereditarietà multipla </w:t>
+      </w:r>
+    </w:p>
+    <w:p>
+      <w:r>
+        <w:t>A seconda del linguaggio, l’ereditarietà può essere singola / semplice (per cui ogni classe può avere al più una super-classe diretta, come in Java) oppure multipla (per cui ogni classe può avere più superclassi dirette, come in UML e in C++). Poiché l’ereditarietà è una relazione transitiva, il suo utilizzo dà luogo a un ordinamento e a una gerarchia di classi: in particolare, nel caso di ereditarietà singola, la gerarchia avrà una struttura ad albero, che diventerà una struttura a foresta se si ha più di una super-classe “radice”; d’altra parte, nel caso di ereditarietà multipla, la gerarchia avrà una struttura a grafo aciclico diretto.</w:t>
+      </w:r>
+    </w:p>
+    <w:p>
+      <w:r>
+        <w:rPr>
+          <w:u w:val="single"/>
+        </w:rPr>
+        <w:t>Vantaggi dell’ereditarietà multipla</w:t>
+      </w:r>
+      <w:r>
+        <w:t xml:space="preserve">: </w:t>
+      </w:r>
+    </w:p>
+    <w:p>
+      <w:r>
+        <w:t xml:space="preserve">- Fornisce la possibilità di comporre velocemente oggetti anche molto complessi, aggregando molteplici funzionalità diverse all’interno di un’unica classe. </w:t>
+      </w:r>
+    </w:p>
+    <w:p>
+      <w:r>
+        <w:t>- È una soluzione elegante e utile in molti casi pratici, poiché porta a una semplificazione della sintassi e a una migliore rappresentazione della realtà.</w:t>
+      </w:r>
+    </w:p>
+    <w:p>
+      <w:r>
+        <w:rPr>
+          <w:u w:val="single"/>
+        </w:rPr>
+        <w:t>Svantaggi dell’ereditarietà multipla</w:t>
+      </w:r>
+      <w:r>
+        <w:t xml:space="preserve">: </w:t>
+      </w:r>
+    </w:p>
+    <w:p>
+      <w:r>
+        <w:t xml:space="preserve">- Porta a una complicazione notevole del linguaggio che la implementa. </w:t>
+      </w:r>
+    </w:p>
+    <w:p>
+      <w:r>
+        <w:t xml:space="preserve">- Gestire un linguaggio con ereditarietà multipla può risultare complesso e poco chiaro; una possibile causa di ambiguità è la seguente: se due classi B, C ereditano dalla classe A, la classe D eredita sia da B che da C, e un metodo in D chiama un’operazione definita in A, da quale classe viene ereditata questa operazione? Tale ambiguità prende il nome di </w:t>
+      </w:r>
+      <w:r>
+        <w:rPr>
+          <w:b/>
+          <w:bCs/>
+        </w:rPr>
+        <w:t>problema del diamante</w:t>
+      </w:r>
+      <w:r>
+        <w:t xml:space="preserve">. </w:t>
+      </w:r>
+    </w:p>
+    <w:p>
+      <w:r>
+        <w:t xml:space="preserve">- Porta a un rischio elevato di </w:t>
+      </w:r>
+      <w:r>
+        <w:rPr>
+          <w:b/>
+          <w:bCs/>
+        </w:rPr>
+        <w:t>name clash</w:t>
+      </w:r>
+      <w:r>
+        <w:t>: infatti, se si ereditano metodi con la stessa segnatura (ma con diverse implementazioni) da più di un genitore, avviene un conflitto. Per gestire tale situazione, si potrebbe applicare (ove possibile) dei criteri euristici per “linearizzare” la gerarchia (i.e. trovare un ordinamento dei nodi “fratelli” nella gerarchia), oppure forzare la risoluzione dei conflitti caso per caso.</w:t>
+      </w:r>
+    </w:p>
+    <w:p/>
+    <w:p>
+      <w:pPr>
+        <w:pStyle w:val="Titolo1"/>
+      </w:pPr>
+      <w:r>
+        <w:t>Lezione13 – Polimorfismo</w:t>
+      </w:r>
+      <w:r>
+        <w:t xml:space="preserve"> </w:t>
+      </w:r>
+    </w:p>
+    <w:p/>
+    <w:p>
       <w:bookmarkStart w:id="0" w:name="_GoBack"/>
       <w:bookmarkEnd w:id="0"/>
-      <w:r>
-        <w:t xml:space="preserve"> </w:t>
-      </w:r>
-    </w:p>
-    <w:p/>
-    <w:p/>
+    </w:p>
+    <w:p>
+      <w:pPr>
+        <w:pStyle w:val="Titolo1"/>
+      </w:pPr>
+    </w:p>
     <w:sectPr>
       <w:pgSz w:w="11906" w:h="16838"/>
       <w:pgMar w:top="1417" w:right="1134" w:bottom="1134" w:left="1134" w:header="708" w:footer="708" w:gutter="0"/>
@@ -2055,6 +2653,56 @@
     </w:sectPr>
   </w:body>
 </w:document>
+</file>
+
+<file path=word/endnotes.xml><?xml version="1.0" encoding="utf-8"?>
+<w:endnotes xmlns:wpc="http://schemas.microsoft.com/office/word/2010/wordprocessingCanvas" xmlns:cx="http://schemas.microsoft.com/office/drawing/2014/chartex" xmlns:cx1="http://schemas.microsoft.com/office/drawing/2015/9/8/chartex" xmlns:mc="http://schemas.openxmlformats.org/markup-compatibility/2006" xmlns:o="urn:schemas-microsoft-com:office:office" xmlns:r="http://schemas.openxmlformats.org/officeDocument/2006/relationships" xmlns:m="http://schemas.openxmlformats.org/officeDocument/2006/math" xmlns:v="urn:schemas-microsoft-com:vml" xmlns:wp14="http://schemas.microsoft.com/office/word/2010/wordprocessingDrawing" xmlns:wp="http://schemas.openxmlformats.org/drawingml/2006/wordprocessingDrawing" xmlns:w10="urn:schemas-microsoft-com:office:word" xmlns:w="http://schemas.openxmlformats.org/wordprocessingml/2006/main" xmlns:w14="http://schemas.microsoft.com/office/word/2010/wordml" xmlns:w15="http://schemas.microsoft.com/office/word/2012/wordml" xmlns:w16se="http://schemas.microsoft.com/office/word/2015/wordml/symex" xmlns:wpg="http://schemas.microsoft.com/office/word/2010/wordprocessingGroup" xmlns:wpi="http://schemas.microsoft.com/office/word/2010/wordprocessingInk" xmlns:wne="http://schemas.microsoft.com/office/word/2006/wordml" xmlns:wps="http://schemas.microsoft.com/office/word/2010/wordprocessingShape" mc:Ignorable="w14 w15 w16se wp14">
+  <w:endnote w:type="separator" w:id="-1">
+    <w:p>
+      <w:pPr>
+        <w:spacing w:after="0" w:line="240" w:lineRule="auto"/>
+      </w:pPr>
+      <w:r>
+        <w:separator/>
+      </w:r>
+    </w:p>
+  </w:endnote>
+  <w:endnote w:type="continuationSeparator" w:id="0">
+    <w:p>
+      <w:pPr>
+        <w:spacing w:after="0" w:line="240" w:lineRule="auto"/>
+      </w:pPr>
+      <w:r>
+        <w:continuationSeparator/>
+      </w:r>
+    </w:p>
+  </w:endnote>
+</w:endnotes>
+</file>
+
+<file path=word/footnotes.xml><?xml version="1.0" encoding="utf-8"?>
+<w:footnotes xmlns:wpc="http://schemas.microsoft.com/office/word/2010/wordprocessingCanvas" xmlns:cx="http://schemas.microsoft.com/office/drawing/2014/chartex" xmlns:cx1="http://schemas.microsoft.com/office/drawing/2015/9/8/chartex" xmlns:mc="http://schemas.openxmlformats.org/markup-compatibility/2006" xmlns:o="urn:schemas-microsoft-com:office:office" xmlns:r="http://schemas.openxmlformats.org/officeDocument/2006/relationships" xmlns:m="http://schemas.openxmlformats.org/officeDocument/2006/math" xmlns:v="urn:schemas-microsoft-com:vml" xmlns:wp14="http://schemas.microsoft.com/office/word/2010/wordprocessingDrawing" xmlns:wp="http://schemas.openxmlformats.org/drawingml/2006/wordprocessingDrawing" xmlns:w10="urn:schemas-microsoft-com:office:word" xmlns:w="http://schemas.openxmlformats.org/wordprocessingml/2006/main" xmlns:w14="http://schemas.microsoft.com/office/word/2010/wordml" xmlns:w15="http://schemas.microsoft.com/office/word/2012/wordml" xmlns:w16se="http://schemas.microsoft.com/office/word/2015/wordml/symex" xmlns:wpg="http://schemas.microsoft.com/office/word/2010/wordprocessingGroup" xmlns:wpi="http://schemas.microsoft.com/office/word/2010/wordprocessingInk" xmlns:wne="http://schemas.microsoft.com/office/word/2006/wordml" xmlns:wps="http://schemas.microsoft.com/office/word/2010/wordprocessingShape" mc:Ignorable="w14 w15 w16se wp14">
+  <w:footnote w:type="separator" w:id="-1">
+    <w:p>
+      <w:pPr>
+        <w:spacing w:after="0" w:line="240" w:lineRule="auto"/>
+      </w:pPr>
+      <w:r>
+        <w:separator/>
+      </w:r>
+    </w:p>
+  </w:footnote>
+  <w:footnote w:type="continuationSeparator" w:id="0">
+    <w:p>
+      <w:pPr>
+        <w:spacing w:after="0" w:line="240" w:lineRule="auto"/>
+      </w:pPr>
+      <w:r>
+        <w:continuationSeparator/>
+      </w:r>
+    </w:p>
+  </w:footnote>
+</w:footnotes>
 </file>
 
 <file path=word/numbering.xml><?xml version="1.0" encoding="utf-8"?>
@@ -2680,6 +3328,56 @@
       <w:contextualSpacing/>
     </w:pPr>
   </w:style>
+  <w:style w:type="paragraph" w:styleId="Intestazione">
+    <w:name w:val="header"/>
+    <w:basedOn w:val="Normale"/>
+    <w:link w:val="IntestazioneCarattere"/>
+    <w:uiPriority w:val="99"/>
+    <w:unhideWhenUsed/>
+    <w:rsid w:val="00B4261A"/>
+    <w:pPr>
+      <w:tabs>
+        <w:tab w:val="center" w:pos="4819"/>
+        <w:tab w:val="right" w:pos="9638"/>
+      </w:tabs>
+      <w:spacing w:after="0" w:line="240" w:lineRule="auto"/>
+    </w:pPr>
+  </w:style>
+  <w:style w:type="character" w:customStyle="1" w:styleId="IntestazioneCarattere">
+    <w:name w:val="Intestazione Carattere"/>
+    <w:basedOn w:val="Carpredefinitoparagrafo"/>
+    <w:link w:val="Intestazione"/>
+    <w:uiPriority w:val="99"/>
+    <w:rsid w:val="00B4261A"/>
+    <w:rPr>
+      <w:sz w:val="16"/>
+    </w:rPr>
+  </w:style>
+  <w:style w:type="paragraph" w:styleId="Pidipagina">
+    <w:name w:val="footer"/>
+    <w:basedOn w:val="Normale"/>
+    <w:link w:val="PidipaginaCarattere"/>
+    <w:uiPriority w:val="99"/>
+    <w:unhideWhenUsed/>
+    <w:rsid w:val="00B4261A"/>
+    <w:pPr>
+      <w:tabs>
+        <w:tab w:val="center" w:pos="4819"/>
+        <w:tab w:val="right" w:pos="9638"/>
+      </w:tabs>
+      <w:spacing w:after="0" w:line="240" w:lineRule="auto"/>
+    </w:pPr>
+  </w:style>
+  <w:style w:type="character" w:customStyle="1" w:styleId="PidipaginaCarattere">
+    <w:name w:val="Piè di pagina Carattere"/>
+    <w:basedOn w:val="Carpredefinitoparagrafo"/>
+    <w:link w:val="Pidipagina"/>
+    <w:uiPriority w:val="99"/>
+    <w:rsid w:val="00B4261A"/>
+    <w:rPr>
+      <w:sz w:val="16"/>
+    </w:rPr>
+  </w:style>
 </w:styles>
 </file>
 

</xml_diff>